<commit_message>
Added initial design of file streaming from client.
</commit_message>
<xml_diff>
--- a/Pr4s13.docx
+++ b/Pr4s13.docx
@@ -386,6 +386,7 @@
         <w:rPr>
           <w:rFonts w:ascii="Tahoma" w:hAnsi="Tahoma" w:cs="Tahoma"/>
           <w:b/>
+          <w:color w:val="00B050"/>
           <w:sz w:val="18"/>
           <w:szCs w:val="18"/>
         </w:rPr>
@@ -394,6 +395,7 @@
       <w:r>
         <w:rPr>
           <w:rFonts w:ascii="Tahoma" w:hAnsi="Tahoma" w:cs="Tahoma"/>
+          <w:color w:val="00B050"/>
           <w:sz w:val="18"/>
           <w:szCs w:val="18"/>
         </w:rPr>
@@ -563,6 +565,7 @@
         <w:rPr>
           <w:rFonts w:ascii="Tahoma" w:hAnsi="Tahoma" w:cs="Tahoma"/>
           <w:b/>
+          <w:color w:val="00B050"/>
           <w:sz w:val="18"/>
           <w:szCs w:val="18"/>
         </w:rPr>
@@ -572,10 +575,19 @@
       <w:r>
         <w:rPr>
           <w:rFonts w:ascii="Tahoma" w:hAnsi="Tahoma" w:cs="Tahoma"/>
-          <w:sz w:val="18"/>
-          <w:szCs w:val="18"/>
-        </w:rPr>
-        <w:t xml:space="preserve"> use services of the C++ </w:t>
+          <w:color w:val="00B050"/>
+          <w:sz w:val="18"/>
+          <w:szCs w:val="18"/>
+        </w:rPr>
+        <w:t xml:space="preserve"> </w:t>
+      </w:r>
+      <w:r>
+        <w:rPr>
+          <w:rFonts w:ascii="Tahoma" w:hAnsi="Tahoma" w:cs="Tahoma"/>
+          <w:sz w:val="18"/>
+          <w:szCs w:val="18"/>
+        </w:rPr>
+        <w:t xml:space="preserve">use services of the C++ </w:t>
       </w:r>
       <w:proofErr w:type="spellStart"/>
       <w:r>
@@ -685,6 +697,7 @@
         <w:rPr>
           <w:rFonts w:ascii="Tahoma" w:hAnsi="Tahoma" w:cs="Tahoma"/>
           <w:b/>
+          <w:color w:val="00B050"/>
           <w:sz w:val="18"/>
           <w:szCs w:val="18"/>
         </w:rPr>
@@ -693,10 +706,19 @@
       <w:r>
         <w:rPr>
           <w:rFonts w:ascii="Tahoma" w:hAnsi="Tahoma" w:cs="Tahoma"/>
-          <w:sz w:val="18"/>
-          <w:szCs w:val="18"/>
-        </w:rPr>
-        <w:t xml:space="preserve"> use the</w:t>
+          <w:color w:val="00B050"/>
+          <w:sz w:val="18"/>
+          <w:szCs w:val="18"/>
+        </w:rPr>
+        <w:t xml:space="preserve"> </w:t>
+      </w:r>
+      <w:r>
+        <w:rPr>
+          <w:rFonts w:ascii="Tahoma" w:hAnsi="Tahoma" w:cs="Tahoma"/>
+          <w:sz w:val="18"/>
+          <w:szCs w:val="18"/>
+        </w:rPr>
+        <w:t>use the</w:t>
       </w:r>
       <w:r>
         <w:rPr>
@@ -769,6 +791,7 @@
         <w:rPr>
           <w:rFonts w:ascii="Tahoma" w:hAnsi="Tahoma" w:cs="Tahoma"/>
           <w:b/>
+          <w:color w:val="00B050"/>
           <w:sz w:val="18"/>
           <w:szCs w:val="18"/>
         </w:rPr>
@@ -778,10 +801,19 @@
       <w:r>
         <w:rPr>
           <w:rFonts w:ascii="Tahoma" w:hAnsi="Tahoma" w:cs="Tahoma"/>
-          <w:sz w:val="18"/>
-          <w:szCs w:val="18"/>
-        </w:rPr>
-        <w:t xml:space="preserve"> support user log-ins, accepting credentials and storing those in an XML file.  You are not required to support encryption, as would be needed for a commercial implementation.</w:t>
+          <w:color w:val="00B050"/>
+          <w:sz w:val="18"/>
+          <w:szCs w:val="18"/>
+        </w:rPr>
+        <w:t xml:space="preserve"> </w:t>
+      </w:r>
+      <w:r>
+        <w:rPr>
+          <w:rFonts w:ascii="Tahoma" w:hAnsi="Tahoma" w:cs="Tahoma"/>
+          <w:sz w:val="18"/>
+          <w:szCs w:val="18"/>
+        </w:rPr>
+        <w:t>support user log-ins, accepting credentials and storing those in an XML file.  You are not required to support encryption, as would be needed for a commercial implementation.</w:t>
       </w:r>
       <w:r>
         <w:rPr>
@@ -1290,6 +1322,8 @@
         </w:rPr>
         <w:br/>
       </w:r>
+      <w:bookmarkStart w:id="1" w:name="_GoBack"/>
+      <w:bookmarkEnd w:id="1"/>
     </w:p>
     <w:p>
       <w:pPr>
@@ -1499,6 +1533,7 @@
         <w:rPr>
           <w:rFonts w:ascii="Tahoma" w:hAnsi="Tahoma" w:cs="Tahoma"/>
           <w:b/>
+          <w:color w:val="00B050"/>
           <w:sz w:val="18"/>
           <w:szCs w:val="18"/>
         </w:rPr>
@@ -1508,10 +1543,19 @@
       <w:r>
         <w:rPr>
           <w:rFonts w:ascii="Tahoma" w:hAnsi="Tahoma" w:cs="Tahoma"/>
-          <w:sz w:val="18"/>
-          <w:szCs w:val="18"/>
-        </w:rPr>
-        <w:t xml:space="preserve"> be submitted containing all packages from your Repository client and server, along with corresponding metadata.</w:t>
+          <w:color w:val="00B050"/>
+          <w:sz w:val="18"/>
+          <w:szCs w:val="18"/>
+        </w:rPr>
+        <w:t xml:space="preserve"> </w:t>
+      </w:r>
+      <w:r>
+        <w:rPr>
+          <w:rFonts w:ascii="Tahoma" w:hAnsi="Tahoma" w:cs="Tahoma"/>
+          <w:sz w:val="18"/>
+          <w:szCs w:val="18"/>
+        </w:rPr>
+        <w:t>be submitted containing all packages from your Repository client and server, along with corresponding metadata.</w:t>
       </w:r>
       <w:r>
         <w:rPr>
@@ -1551,10 +1595,20 @@
         <w:rPr>
           <w:rFonts w:ascii="Tahoma" w:hAnsi="Tahoma" w:cs="Tahoma"/>
           <w:b/>
-          <w:sz w:val="18"/>
-          <w:szCs w:val="18"/>
-        </w:rPr>
-        <w:t xml:space="preserve">shall </w:t>
+          <w:color w:val="00B050"/>
+          <w:sz w:val="18"/>
+          <w:szCs w:val="18"/>
+        </w:rPr>
+        <w:t>shall</w:t>
+      </w:r>
+      <w:r>
+        <w:rPr>
+          <w:rFonts w:ascii="Tahoma" w:hAnsi="Tahoma" w:cs="Tahoma"/>
+          <w:color w:val="00B050"/>
+          <w:sz w:val="18"/>
+          <w:szCs w:val="18"/>
+        </w:rPr>
+        <w:t xml:space="preserve"> </w:t>
       </w:r>
       <w:r>
         <w:rPr>
@@ -1709,8 +1763,6 @@
       <w:r>
         <w:t xml:space="preserve"> until all the files are there.</w:t>
       </w:r>
-      <w:bookmarkStart w:id="1" w:name="_GoBack"/>
-      <w:bookmarkEnd w:id="1"/>
     </w:p>
   </w:comment>
 </w:comments>
@@ -4049,7 +4101,7 @@
 </file>
 
 <file path=customXml/itemProps1.xml><?xml version="1.0" encoding="utf-8"?>
-<ds:datastoreItem xmlns:ds="http://schemas.openxmlformats.org/officeDocument/2006/customXml" ds:itemID="{D5E4964E-E15A-410A-8EAE-0C998F021F5D}">
+<ds:datastoreItem xmlns:ds="http://schemas.openxmlformats.org/officeDocument/2006/customXml" ds:itemID="{27D12D7F-743C-4309-B191-B76A4BBF90D5}">
   <ds:schemaRefs>
     <ds:schemaRef ds:uri="http://schemas.openxmlformats.org/officeDocument/2006/bibliography"/>
   </ds:schemaRefs>

</xml_diff>